<commit_message>
Added PDF version of the resume.
</commit_message>
<xml_diff>
--- a/Shrinivasa_PH_Resume.docx
+++ b/Shrinivasa_PH_Resume.docx
@@ -128,12 +128,6 @@
           <w:u w:val="single"/>
         </w:rPr>
         <w:t>https://shrinivasaph.github.io/</w:t>
-      </w:r>
-      <w:r>
-        <w:rPr>
-          <w:noProof/>
-        </w:rPr>
-        <w:t xml:space="preserve"> </w:t>
       </w:r>
       <w:bookmarkStart w:id="0" w:name="_GoBack"/>
       <w:bookmarkEnd w:id="0"/>

</xml_diff>